<commit_message>
Added notes from Ahmet
</commit_message>
<xml_diff>
--- a/files/Meetings/180404meeting-files/20180404meeting_notes.docx
+++ b/files/Meetings/180404meeting-files/20180404meeting_notes.docx
@@ -127,14 +127,14 @@
         <w:tblLook w:val="04A0" w:firstRow="1" w:lastRow="0" w:firstColumn="1" w:lastColumn="0" w:noHBand="0" w:noVBand="1"/>
       </w:tblPr>
       <w:tblGrid>
-        <w:gridCol w:w="1132"/>
-        <w:gridCol w:w="1133"/>
-        <w:gridCol w:w="1132"/>
-        <w:gridCol w:w="1133"/>
-        <w:gridCol w:w="1133"/>
-        <w:gridCol w:w="1133"/>
-        <w:gridCol w:w="1133"/>
-        <w:gridCol w:w="1133"/>
+        <w:gridCol w:w="960"/>
+        <w:gridCol w:w="1099"/>
+        <w:gridCol w:w="1010"/>
+        <w:gridCol w:w="1100"/>
+        <w:gridCol w:w="943"/>
+        <w:gridCol w:w="1100"/>
+        <w:gridCol w:w="943"/>
+        <w:gridCol w:w="1907"/>
       </w:tblGrid>
       <w:tr>
         <w:tc>
@@ -269,74 +269,77 @@
                 <w:u w:val="single"/>
                 <w:lang w:val="en-US"/>
               </w:rPr>
-              <w:t>Present</w:t>
-            </w:r>
-            <w:proofErr w:type="gramStart"/>
-            <w:r>
+              <w:t>Present?:</w:t>
+            </w:r>
+          </w:p>
+        </w:tc>
+        <w:tc>
+          <w:tcPr>
+            <w:tcW w:w="1132" w:type="dxa"/>
+          </w:tcPr>
+          <w:p>
+            <w:pPr>
+              <w:pStyle w:val="NoSpacing"/>
               <w:rPr>
                 <w:b/>
                 <w:u w:val="single"/>
                 <w:lang w:val="en-US"/>
               </w:rPr>
-              <w:t>?:</w:t>
-            </w:r>
-            <w:proofErr w:type="gramEnd"/>
-          </w:p>
-        </w:tc>
-        <w:tc>
-          <w:tcPr>
-            <w:tcW w:w="1132" w:type="dxa"/>
-          </w:tcPr>
-          <w:p>
-            <w:pPr>
-              <w:pStyle w:val="NoSpacing"/>
+            </w:pPr>
+            <w:r>
               <w:rPr>
                 <w:b/>
                 <w:u w:val="single"/>
                 <w:lang w:val="en-US"/>
               </w:rPr>
-            </w:pPr>
-            <w:r>
+              <w:t>Name:</w:t>
+            </w:r>
+          </w:p>
+        </w:tc>
+        <w:tc>
+          <w:tcPr>
+            <w:tcW w:w="1133" w:type="dxa"/>
+          </w:tcPr>
+          <w:p>
+            <w:pPr>
+              <w:pStyle w:val="NoSpacing"/>
               <w:rPr>
                 <w:b/>
                 <w:u w:val="single"/>
                 <w:lang w:val="en-US"/>
               </w:rPr>
-              <w:t>Name:</w:t>
-            </w:r>
-          </w:p>
-        </w:tc>
-        <w:tc>
-          <w:tcPr>
-            <w:tcW w:w="1133" w:type="dxa"/>
-          </w:tcPr>
-          <w:p>
-            <w:pPr>
-              <w:pStyle w:val="NoSpacing"/>
+            </w:pPr>
+            <w:r>
               <w:rPr>
                 <w:b/>
                 <w:u w:val="single"/>
                 <w:lang w:val="en-US"/>
               </w:rPr>
-            </w:pPr>
-            <w:r>
+              <w:t>Present?:</w:t>
+            </w:r>
+          </w:p>
+        </w:tc>
+        <w:tc>
+          <w:tcPr>
+            <w:tcW w:w="1133" w:type="dxa"/>
+          </w:tcPr>
+          <w:p>
+            <w:pPr>
+              <w:pStyle w:val="NoSpacing"/>
               <w:rPr>
                 <w:b/>
                 <w:u w:val="single"/>
                 <w:lang w:val="en-US"/>
               </w:rPr>
-              <w:t>Present</w:t>
-            </w:r>
-            <w:proofErr w:type="gramStart"/>
+            </w:pPr>
             <w:r>
               <w:rPr>
                 <w:b/>
                 <w:u w:val="single"/>
                 <w:lang w:val="en-US"/>
               </w:rPr>
-              <w:t>?:</w:t>
-            </w:r>
-            <w:proofErr w:type="gramEnd"/>
+              <w:t>Name:</w:t>
+            </w:r>
           </w:p>
         </w:tc>
         <w:tc>
@@ -358,7 +361,7 @@
                 <w:u w:val="single"/>
                 <w:lang w:val="en-US"/>
               </w:rPr>
-              <w:t>Name:</w:t>
+              <w:t>Present?:</w:t>
             </w:r>
           </w:p>
         </w:tc>
@@ -381,74 +384,31 @@
                 <w:u w:val="single"/>
                 <w:lang w:val="en-US"/>
               </w:rPr>
-              <w:t>Present</w:t>
-            </w:r>
-            <w:proofErr w:type="gramStart"/>
-            <w:r>
+              <w:t>Name:</w:t>
+            </w:r>
+          </w:p>
+        </w:tc>
+        <w:tc>
+          <w:tcPr>
+            <w:tcW w:w="1133" w:type="dxa"/>
+          </w:tcPr>
+          <w:p>
+            <w:pPr>
+              <w:pStyle w:val="NoSpacing"/>
               <w:rPr>
                 <w:b/>
                 <w:u w:val="single"/>
                 <w:lang w:val="en-US"/>
               </w:rPr>
-              <w:t>?:</w:t>
-            </w:r>
-            <w:proofErr w:type="gramEnd"/>
-          </w:p>
-        </w:tc>
-        <w:tc>
-          <w:tcPr>
-            <w:tcW w:w="1133" w:type="dxa"/>
-          </w:tcPr>
-          <w:p>
-            <w:pPr>
-              <w:pStyle w:val="NoSpacing"/>
+            </w:pPr>
+            <w:r>
               <w:rPr>
                 <w:b/>
                 <w:u w:val="single"/>
                 <w:lang w:val="en-US"/>
               </w:rPr>
-            </w:pPr>
-            <w:r>
-              <w:rPr>
-                <w:b/>
-                <w:u w:val="single"/>
-                <w:lang w:val="en-US"/>
-              </w:rPr>
-              <w:t>Name:</w:t>
-            </w:r>
-          </w:p>
-        </w:tc>
-        <w:tc>
-          <w:tcPr>
-            <w:tcW w:w="1133" w:type="dxa"/>
-          </w:tcPr>
-          <w:p>
-            <w:pPr>
-              <w:pStyle w:val="NoSpacing"/>
-              <w:rPr>
-                <w:b/>
-                <w:u w:val="single"/>
-                <w:lang w:val="en-US"/>
-              </w:rPr>
-            </w:pPr>
-            <w:r>
-              <w:rPr>
-                <w:b/>
-                <w:u w:val="single"/>
-                <w:lang w:val="en-US"/>
-              </w:rPr>
-              <w:t>Present</w:t>
-            </w:r>
-            <w:proofErr w:type="gramStart"/>
-            <w:r>
-              <w:rPr>
-                <w:b/>
-                <w:u w:val="single"/>
-                <w:lang w:val="en-US"/>
-              </w:rPr>
-              <w:t>?:</w:t>
-            </w:r>
-            <w:proofErr w:type="gramEnd"/>
+              <w:t>Present?:</w:t>
+            </w:r>
           </w:p>
         </w:tc>
       </w:tr>
@@ -464,14 +424,12 @@
                 <w:lang w:val="en-US"/>
               </w:rPr>
             </w:pPr>
-            <w:proofErr w:type="spellStart"/>
             <w:r>
               <w:rPr>
                 <w:lang w:val="en-US"/>
               </w:rPr>
               <w:t>Morcel</w:t>
             </w:r>
-            <w:proofErr w:type="spellEnd"/>
           </w:p>
         </w:tc>
         <w:tc>
@@ -603,7 +561,21 @@
               <w:rPr>
                 <w:lang w:val="en-US"/>
               </w:rPr>
-              <w:t>No (unknown reason)</w:t>
+              <w:t>No (</w:t>
+            </w:r>
+            <w:r>
+              <w:rPr>
+                <w:lang w:val="en-US"/>
+              </w:rPr>
+              <w:t>Misunderstanding of EU time difference</w:t>
+            </w:r>
+            <w:bookmarkStart w:id="0" w:name="_GoBack"/>
+            <w:bookmarkEnd w:id="0"/>
+            <w:r>
+              <w:rPr>
+                <w:lang w:val="en-US"/>
+              </w:rPr>
+              <w:t>)</w:t>
             </w:r>
           </w:p>
         </w:tc>
@@ -2021,41 +1993,64 @@
           <w:b/>
           <w:lang w:val="en-US"/>
         </w:rPr>
+        <w:t>AGU:</w:t>
+      </w:r>
+      <w:r>
+        <w:rPr>
+          <w:lang w:val="en-US"/>
+        </w:rPr>
+        <w:t xml:space="preserve"> Improved the features on malicious codes. </w:t>
+      </w:r>
+    </w:p>
+    <w:p>
+      <w:pPr>
+        <w:pStyle w:val="NoSpacing"/>
+        <w:rPr>
+          <w:lang w:val="en-US"/>
+        </w:rPr>
+      </w:pPr>
+    </w:p>
+    <w:p>
+      <w:pPr>
+        <w:pStyle w:val="NoSpacing"/>
+        <w:rPr>
+          <w:lang w:val="en-US"/>
+        </w:rPr>
+      </w:pPr>
+      <w:r>
+        <w:rPr>
+          <w:lang w:val="en-US"/>
+        </w:rPr>
+        <w:t xml:space="preserve">Obstacles: Understanding of assembly languages. Was very difficult, because for each motherboard is a different language. </w:t>
+      </w:r>
+    </w:p>
+    <w:p>
+      <w:pPr>
+        <w:pStyle w:val="NoSpacing"/>
+        <w:rPr>
+          <w:lang w:val="en-US"/>
+        </w:rPr>
+      </w:pPr>
+    </w:p>
+    <w:p>
+      <w:pPr>
+        <w:pStyle w:val="NoSpacing"/>
+        <w:rPr>
+          <w:lang w:val="en-US"/>
+        </w:rPr>
+      </w:pPr>
+      <w:r>
+        <w:rPr>
+          <w:b/>
+          <w:lang w:val="en-US"/>
+        </w:rPr>
         <w:t>AAU</w:t>
       </w:r>
       <w:r>
         <w:rPr>
           <w:lang w:val="en-US"/>
         </w:rPr>
-        <w:t xml:space="preserve">: What did you do: Finished problem </w:t>
-      </w:r>
-      <w:proofErr w:type="gramStart"/>
-      <w:r>
-        <w:rPr>
-          <w:lang w:val="en-US"/>
-        </w:rPr>
-        <w:t>analysis.</w:t>
-      </w:r>
-      <w:proofErr w:type="gramEnd"/>
-      <w:r>
-        <w:rPr>
-          <w:lang w:val="en-US"/>
-        </w:rPr>
-        <w:t xml:space="preserve"> Will send it to Business guys next Friday on </w:t>
-      </w:r>
-      <w:proofErr w:type="spellStart"/>
-      <w:r>
-        <w:rPr>
-          <w:lang w:val="en-US"/>
-        </w:rPr>
-        <w:t>Github</w:t>
-      </w:r>
-      <w:proofErr w:type="spellEnd"/>
-      <w:r>
-        <w:rPr>
-          <w:lang w:val="en-US"/>
-        </w:rPr>
-        <w:t xml:space="preserve">. </w:t>
+        <w:t xml:space="preserve">: What did you do: Finished problem analysis. Will send it to Business guys next Friday on Github. </w:t>
       </w:r>
     </w:p>
     <w:p>
@@ -2114,8 +2109,6 @@
           <w:lang w:val="en-US"/>
         </w:rPr>
       </w:pPr>
-      <w:bookmarkStart w:id="0" w:name="_GoBack"/>
-      <w:bookmarkEnd w:id="0"/>
     </w:p>
     <w:p>
       <w:pPr>
@@ -2125,247 +2118,223 @@
           <w:lang w:val="en-US"/>
         </w:rPr>
       </w:pPr>
-      <w:proofErr w:type="spellStart"/>
       <w:r>
         <w:rPr>
           <w:b/>
           <w:lang w:val="en-US"/>
         </w:rPr>
-        <w:t>Saxion</w:t>
-      </w:r>
-      <w:proofErr w:type="spellEnd"/>
-      <w:r>
+        <w:t>Saxion:</w:t>
+      </w:r>
+    </w:p>
+    <w:p>
+      <w:pPr>
+        <w:pStyle w:val="NoSpacing"/>
+        <w:rPr>
+          <w:lang w:val="en-US"/>
+        </w:rPr>
+      </w:pPr>
+    </w:p>
+    <w:p>
+      <w:pPr>
+        <w:pStyle w:val="NoSpacing"/>
+        <w:rPr>
+          <w:lang w:val="en-US"/>
+        </w:rPr>
+      </w:pPr>
+      <w:r>
+        <w:rPr>
+          <w:lang w:val="en-US"/>
+        </w:rPr>
+        <w:t>Finishing subquestions.</w:t>
+      </w:r>
+    </w:p>
+    <w:p>
+      <w:pPr>
+        <w:pStyle w:val="NoSpacing"/>
+        <w:rPr>
+          <w:lang w:val="en-US"/>
+        </w:rPr>
+      </w:pPr>
+    </w:p>
+    <w:p>
+      <w:pPr>
+        <w:pStyle w:val="NoSpacing"/>
+        <w:rPr>
+          <w:lang w:val="en-US"/>
+        </w:rPr>
+      </w:pPr>
+      <w:r>
+        <w:rPr>
+          <w:lang w:val="en-US"/>
+        </w:rPr>
+        <w:t>Obstacles: Time.</w:t>
+      </w:r>
+    </w:p>
+    <w:p>
+      <w:pPr>
+        <w:pStyle w:val="NoSpacing"/>
+        <w:rPr>
+          <w:lang w:val="en-US"/>
+        </w:rPr>
+      </w:pPr>
+    </w:p>
+    <w:p>
+      <w:pPr>
+        <w:pStyle w:val="NoSpacing"/>
         <w:rPr>
           <w:b/>
           <w:lang w:val="en-US"/>
         </w:rPr>
-        <w:t>:</w:t>
-      </w:r>
-    </w:p>
-    <w:p>
-      <w:pPr>
-        <w:pStyle w:val="NoSpacing"/>
-        <w:rPr>
-          <w:lang w:val="en-US"/>
-        </w:rPr>
-      </w:pPr>
-    </w:p>
-    <w:p>
-      <w:pPr>
-        <w:pStyle w:val="NoSpacing"/>
-        <w:rPr>
-          <w:lang w:val="en-US"/>
-        </w:rPr>
-      </w:pPr>
-      <w:r>
-        <w:rPr>
-          <w:lang w:val="en-US"/>
-        </w:rPr>
-        <w:lastRenderedPageBreak/>
-        <w:t xml:space="preserve">Finishing </w:t>
-      </w:r>
-      <w:proofErr w:type="spellStart"/>
-      <w:r>
-        <w:rPr>
-          <w:lang w:val="en-US"/>
-        </w:rPr>
-        <w:t>subquestions</w:t>
-      </w:r>
-      <w:proofErr w:type="spellEnd"/>
-      <w:r>
-        <w:rPr>
-          <w:lang w:val="en-US"/>
-        </w:rPr>
-        <w:t>.</w:t>
-      </w:r>
-    </w:p>
-    <w:p>
-      <w:pPr>
-        <w:pStyle w:val="NoSpacing"/>
-        <w:rPr>
-          <w:lang w:val="en-US"/>
-        </w:rPr>
-      </w:pPr>
-    </w:p>
-    <w:p>
-      <w:pPr>
-        <w:pStyle w:val="NoSpacing"/>
-        <w:rPr>
-          <w:lang w:val="en-US"/>
-        </w:rPr>
-      </w:pPr>
-      <w:r>
-        <w:rPr>
-          <w:lang w:val="en-US"/>
-        </w:rPr>
-        <w:t>Obstacles: Time.</w:t>
-      </w:r>
-    </w:p>
-    <w:p>
-      <w:pPr>
-        <w:pStyle w:val="NoSpacing"/>
-        <w:rPr>
-          <w:lang w:val="en-US"/>
-        </w:rPr>
-      </w:pPr>
-    </w:p>
-    <w:p>
-      <w:pPr>
-        <w:pStyle w:val="NoSpacing"/>
+      </w:pPr>
+      <w:r>
         <w:rPr>
           <w:b/>
           <w:lang w:val="en-US"/>
         </w:rPr>
-      </w:pPr>
-      <w:r>
+        <w:t>Ideas of collaboration:</w:t>
+      </w:r>
+    </w:p>
+    <w:p>
+      <w:pPr>
+        <w:pStyle w:val="NoSpacing"/>
+        <w:rPr>
+          <w:lang w:val="en-US"/>
+        </w:rPr>
+      </w:pPr>
+    </w:p>
+    <w:p>
+      <w:pPr>
+        <w:pStyle w:val="NoSpacing"/>
+        <w:rPr>
+          <w:lang w:val="en-US"/>
+        </w:rPr>
+      </w:pPr>
+      <w:r>
+        <w:rPr>
+          <w:lang w:val="en-US"/>
+        </w:rPr>
+        <w:t>Sharing thoughts and ideas more actively!</w:t>
+      </w:r>
+    </w:p>
+    <w:p>
+      <w:pPr>
+        <w:pStyle w:val="NoSpacing"/>
+        <w:rPr>
+          <w:lang w:val="en-US"/>
+        </w:rPr>
+      </w:pPr>
+    </w:p>
+    <w:p>
+      <w:pPr>
+        <w:pStyle w:val="NoSpacing"/>
         <w:rPr>
           <w:b/>
           <w:lang w:val="en-US"/>
         </w:rPr>
-        <w:t>Ideas of collaboration:</w:t>
-      </w:r>
-    </w:p>
-    <w:p>
-      <w:pPr>
-        <w:pStyle w:val="NoSpacing"/>
-        <w:rPr>
-          <w:lang w:val="en-US"/>
-        </w:rPr>
-      </w:pPr>
-    </w:p>
-    <w:p>
-      <w:pPr>
-        <w:pStyle w:val="NoSpacing"/>
-        <w:rPr>
-          <w:lang w:val="en-US"/>
-        </w:rPr>
-      </w:pPr>
-      <w:r>
-        <w:rPr>
-          <w:lang w:val="en-US"/>
-        </w:rPr>
-        <w:t>Sharing thoughts and ideas more actively!</w:t>
-      </w:r>
-    </w:p>
-    <w:p>
-      <w:pPr>
-        <w:pStyle w:val="NoSpacing"/>
-        <w:rPr>
-          <w:lang w:val="en-US"/>
-        </w:rPr>
-      </w:pPr>
-    </w:p>
-    <w:p>
-      <w:pPr>
-        <w:pStyle w:val="NoSpacing"/>
+      </w:pPr>
+      <w:r>
         <w:rPr>
           <w:b/>
           <w:lang w:val="en-US"/>
         </w:rPr>
-      </w:pPr>
-      <w:r>
+        <w:t>Redoing Questions:</w:t>
+      </w:r>
+    </w:p>
+    <w:p>
+      <w:pPr>
+        <w:pStyle w:val="NoSpacing"/>
+        <w:rPr>
+          <w:lang w:val="en-US"/>
+        </w:rPr>
+      </w:pPr>
+    </w:p>
+    <w:p>
+      <w:pPr>
+        <w:pStyle w:val="NoSpacing"/>
+        <w:rPr>
+          <w:lang w:val="en-US"/>
+        </w:rPr>
+      </w:pPr>
+      <w:r>
+        <w:rPr>
+          <w:lang w:val="en-US"/>
+        </w:rPr>
+        <w:t>Daniel formulated new questions.</w:t>
+      </w:r>
+    </w:p>
+    <w:p>
+      <w:pPr>
+        <w:pStyle w:val="NoSpacing"/>
+        <w:rPr>
+          <w:lang w:val="en-US"/>
+        </w:rPr>
+      </w:pPr>
+    </w:p>
+    <w:p>
+      <w:pPr>
+        <w:pStyle w:val="NoSpacing"/>
         <w:rPr>
           <w:b/>
           <w:lang w:val="en-US"/>
         </w:rPr>
-        <w:t>Redoing Questions:</w:t>
-      </w:r>
-    </w:p>
-    <w:p>
-      <w:pPr>
-        <w:pStyle w:val="NoSpacing"/>
-        <w:rPr>
-          <w:lang w:val="en-US"/>
-        </w:rPr>
-      </w:pPr>
-    </w:p>
-    <w:p>
-      <w:pPr>
-        <w:pStyle w:val="NoSpacing"/>
-        <w:rPr>
-          <w:lang w:val="en-US"/>
-        </w:rPr>
-      </w:pPr>
-      <w:r>
-        <w:rPr>
-          <w:lang w:val="en-US"/>
-        </w:rPr>
-        <w:t>Daniel formulated new questions.</w:t>
-      </w:r>
-    </w:p>
-    <w:p>
-      <w:pPr>
-        <w:pStyle w:val="NoSpacing"/>
-        <w:rPr>
-          <w:lang w:val="en-US"/>
-        </w:rPr>
-      </w:pPr>
-    </w:p>
-    <w:p>
-      <w:pPr>
-        <w:pStyle w:val="NoSpacing"/>
+      </w:pPr>
+      <w:r>
         <w:rPr>
           <w:b/>
           <w:lang w:val="en-US"/>
         </w:rPr>
-      </w:pPr>
-      <w:r>
+        <w:t>Absence Alex:</w:t>
+      </w:r>
+    </w:p>
+    <w:p>
+      <w:pPr>
+        <w:pStyle w:val="NoSpacing"/>
+        <w:rPr>
+          <w:lang w:val="en-US"/>
+        </w:rPr>
+      </w:pPr>
+    </w:p>
+    <w:p>
+      <w:pPr>
+        <w:pStyle w:val="NoSpacing"/>
+        <w:rPr>
+          <w:lang w:val="en-US"/>
+        </w:rPr>
+      </w:pPr>
+      <w:r>
+        <w:rPr>
+          <w:lang w:val="en-US"/>
+        </w:rPr>
+        <w:t xml:space="preserve">Robert will take over </w:t>
+      </w:r>
+      <w:r>
+        <w:rPr>
+          <w:lang w:val="en-US"/>
+        </w:rPr>
+        <w:t>note-writing duties.</w:t>
+      </w:r>
+    </w:p>
+    <w:p>
+      <w:pPr>
+        <w:pStyle w:val="NoSpacing"/>
+        <w:rPr>
+          <w:lang w:val="en-US"/>
+        </w:rPr>
+      </w:pPr>
+    </w:p>
+    <w:p>
+      <w:pPr>
+        <w:pStyle w:val="NoSpacing"/>
         <w:rPr>
           <w:b/>
           <w:lang w:val="en-US"/>
         </w:rPr>
-        <w:t>Absence Alex:</w:t>
-      </w:r>
-    </w:p>
-    <w:p>
-      <w:pPr>
-        <w:pStyle w:val="NoSpacing"/>
-        <w:rPr>
-          <w:lang w:val="en-US"/>
-        </w:rPr>
-      </w:pPr>
-    </w:p>
-    <w:p>
-      <w:pPr>
-        <w:pStyle w:val="NoSpacing"/>
-        <w:rPr>
-          <w:lang w:val="en-US"/>
-        </w:rPr>
-      </w:pPr>
-      <w:r>
-        <w:rPr>
-          <w:lang w:val="en-US"/>
-        </w:rPr>
-        <w:t xml:space="preserve">Robert will take over </w:t>
-      </w:r>
-      <w:r>
-        <w:rPr>
-          <w:lang w:val="en-US"/>
-        </w:rPr>
-        <w:t>note-writing duties.</w:t>
-      </w:r>
-    </w:p>
-    <w:p>
-      <w:pPr>
-        <w:pStyle w:val="NoSpacing"/>
-        <w:rPr>
-          <w:lang w:val="en-US"/>
-        </w:rPr>
-      </w:pPr>
-    </w:p>
-    <w:p>
-      <w:pPr>
-        <w:pStyle w:val="NoSpacing"/>
+      </w:pPr>
+      <w:r>
         <w:rPr>
           <w:b/>
           <w:lang w:val="en-US"/>
         </w:rPr>
-      </w:pPr>
-      <w:r>
-        <w:rPr>
-          <w:b/>
-          <w:lang w:val="en-US"/>
-        </w:rPr>
         <w:t xml:space="preserve">Absence Daniel: </w:t>
       </w:r>
     </w:p>
@@ -2388,21 +2357,7 @@
         <w:rPr>
           <w:lang w:val="en-US"/>
         </w:rPr>
-        <w:t xml:space="preserve">Next Wednesday Daniel isn’t </w:t>
-      </w:r>
-      <w:proofErr w:type="spellStart"/>
-      <w:r>
-        <w:rPr>
-          <w:lang w:val="en-US"/>
-        </w:rPr>
-        <w:t>gonna</w:t>
-      </w:r>
-      <w:proofErr w:type="spellEnd"/>
-      <w:r>
-        <w:rPr>
-          <w:lang w:val="en-US"/>
-        </w:rPr>
-        <w:t xml:space="preserve"> make it.</w:t>
+        <w:t>Next Wednesday Daniel isn’t gonna make it.</w:t>
       </w:r>
     </w:p>
     <w:p>
@@ -3747,7 +3702,7 @@
 </file>
 
 <file path=customXml/itemProps1.xml><?xml version="1.0" encoding="utf-8"?>
-<ds:datastoreItem xmlns:ds="http://schemas.openxmlformats.org/officeDocument/2006/customXml" ds:itemID="{2FA7448A-C878-44C1-A42D-E0B2AD69CDE4}">
+<ds:datastoreItem xmlns:ds="http://schemas.openxmlformats.org/officeDocument/2006/customXml" ds:itemID="{6C027849-C23D-4EB4-BB1C-8F181B088BB6}">
   <ds:schemaRefs>
     <ds:schemaRef ds:uri="http://schemas.openxmlformats.org/officeDocument/2006/bibliography"/>
   </ds:schemaRefs>

</xml_diff>